<commit_message>
* refactor book master ui manager * Doppelklick Table loans
</commit_message>
<xml_diff>
--- a/doc/doku_book_master.docx
+++ b/doc/doku_book_master.docx
@@ -1814,21 +1814,6 @@
         </w:numPr>
       </w:pPr>
       <w:r>
-        <w:t>Doppelklick</w:t>
-      </w:r>
-      <w:r>
-        <w:t xml:space="preserve"> Table</w:t>
-      </w:r>
-    </w:p>
-    <w:p>
-      <w:pPr>
-        <w:pStyle w:val="Listenabsatz"/>
-        <w:numPr>
-          <w:ilvl w:val="0"/>
-          <w:numId w:val="1"/>
-        </w:numPr>
-      </w:pPr>
-      <w:r>
         <w:t>Neue Ausleihe erfassen…</w:t>
       </w:r>
     </w:p>
@@ -2070,9 +2055,28 @@
       </w:r>
     </w:p>
     <w:p>
+      <w:pPr>
+        <w:pStyle w:val="berschrift1"/>
+      </w:pPr>
+      <w:r>
+        <w:t>Dones</w:t>
+      </w:r>
+    </w:p>
+    <w:p>
+      <w:pPr>
+        <w:pStyle w:val="Listenabsatz"/>
+        <w:numPr>
+          <w:ilvl w:val="0"/>
+          <w:numId w:val="1"/>
+        </w:numPr>
+      </w:pPr>
+      <w:r>
+        <w:t>Doppelklick Table</w:t>
+      </w:r>
       <w:bookmarkStart w:id="3" w:name="_GoBack"/>
       <w:bookmarkEnd w:id="3"/>
     </w:p>
+    <w:p/>
     <w:sectPr>
       <w:headerReference w:type="default" r:id="rId10"/>
       <w:footerReference w:type="default" r:id="rId11"/>
@@ -4769,7 +4773,7 @@
 </file>
 
 <file path=customXml/itemProps2.xml><?xml version="1.0" encoding="utf-8"?>
-<ds:datastoreItem xmlns:ds="http://schemas.openxmlformats.org/officeDocument/2006/customXml" ds:itemID="{71BAE9BB-C46D-49E8-9B6A-A169C30B4B51}">
+<ds:datastoreItem xmlns:ds="http://schemas.openxmlformats.org/officeDocument/2006/customXml" ds:itemID="{1E936718-A978-4ED5-A270-734F4BA0DF77}">
   <ds:schemaRefs>
     <ds:schemaRef ds:uri="http://schemas.openxmlformats.org/officeDocument/2006/bibliography"/>
   </ds:schemaRefs>

</xml_diff>

<commit_message>
•	BookMaster Loans  Ausgewählte zurückgeben •	Kunden  Ausleihen anzeigen •	UIManager o	Überall implementieren o	Subframes!
</commit_message>
<xml_diff>
--- a/doc/doku_book_master.docx
+++ b/doc/doku_book_master.docx
@@ -1116,7 +1116,6 @@
                                           <w:szCs w:val="72"/>
                                         </w:rPr>
                                       </w:pPr>
-                                      <w:proofErr w:type="spellStart"/>
                                       <w:r>
                                         <w:rPr>
                                           <w:b/>
@@ -1127,7 +1126,6 @@
                                         </w:rPr>
                                         <w:t>BookMasterPro</w:t>
                                       </w:r>
-                                      <w:proofErr w:type="spellEnd"/>
                                     </w:p>
                                   </w:sdtContent>
                                 </w:sdt>
@@ -1443,7 +1441,6 @@
                                     <w:szCs w:val="72"/>
                                   </w:rPr>
                                 </w:pPr>
-                                <w:proofErr w:type="spellStart"/>
                                 <w:r>
                                   <w:rPr>
                                     <w:b/>
@@ -1454,7 +1451,6 @@
                                   </w:rPr>
                                   <w:t>BookMasterPro</w:t>
                                 </w:r>
-                                <w:proofErr w:type="spellEnd"/>
                               </w:p>
                             </w:sdtContent>
                           </w:sdt>
@@ -1843,39 +1839,6 @@
           <w:numId w:val="1"/>
         </w:numPr>
       </w:pPr>
-      <w:proofErr w:type="spellStart"/>
-      <w:r>
-        <w:t>BookMaster</w:t>
-      </w:r>
-      <w:proofErr w:type="spellEnd"/>
-      <w:r>
-        <w:t xml:space="preserve"> </w:t>
-      </w:r>
-      <w:proofErr w:type="spellStart"/>
-      <w:r>
-        <w:t>Loans</w:t>
-      </w:r>
-      <w:proofErr w:type="spellEnd"/>
-      <w:r>
-        <w:t xml:space="preserve"> </w:t>
-      </w:r>
-      <w:r>
-        <w:sym w:font="Wingdings" w:char="F0E0"/>
-      </w:r>
-      <w:r>
-        <w:t xml:space="preserve"> Ausgewählte zurückgeben</w:t>
-      </w:r>
-      <w:bookmarkStart w:id="3" w:name="_GoBack"/>
-      <w:bookmarkEnd w:id="3"/>
-    </w:p>
-    <w:p>
-      <w:pPr>
-        <w:pStyle w:val="Listenabsatz"/>
-        <w:numPr>
-          <w:ilvl w:val="0"/>
-          <w:numId w:val="1"/>
-        </w:numPr>
-      </w:pPr>
       <w:r>
         <w:t xml:space="preserve">Wizard? </w:t>
       </w:r>
@@ -1963,21 +1926,8 @@
           <w:numId w:val="1"/>
         </w:numPr>
       </w:pPr>
-      <w:proofErr w:type="spellStart"/>
       <w:r>
-        <w:t>Cell</w:t>
-      </w:r>
-      <w:proofErr w:type="spellEnd"/>
-      <w:r>
-        <w:t xml:space="preserve"> </w:t>
-      </w:r>
-      <w:proofErr w:type="spellStart"/>
-      <w:r>
-        <w:t>Renderer</w:t>
-      </w:r>
-      <w:proofErr w:type="spellEnd"/>
-      <w:r>
-        <w:t xml:space="preserve"> für Tabellen mit Icons?</w:t>
+        <w:t>Cell Renderer für Tabellen mit Icons?</w:t>
       </w:r>
     </w:p>
     <w:p>
@@ -1988,13 +1938,8 @@
           <w:numId w:val="1"/>
         </w:numPr>
       </w:pPr>
-      <w:proofErr w:type="spellStart"/>
       <w:r>
-        <w:t>Row</w:t>
-      </w:r>
-      <w:proofErr w:type="spellEnd"/>
-      <w:r>
-        <w:t xml:space="preserve"> Filter von Java?</w:t>
+        <w:t>Row Filter von Java?</w:t>
       </w:r>
     </w:p>
     <w:p>
@@ -2005,101 +1950,8 @@
           <w:numId w:val="1"/>
         </w:numPr>
       </w:pPr>
-      <w:proofErr w:type="spellStart"/>
       <w:r>
-        <w:t>hmm</w:t>
-      </w:r>
-      <w:proofErr w:type="spellEnd"/>
-      <w:r>
-        <w:t xml:space="preserve"> </w:t>
-      </w:r>
-      <w:proofErr w:type="spellStart"/>
-      <w:r>
-        <w:t>machts</w:t>
-      </w:r>
-      <w:proofErr w:type="spellEnd"/>
-      <w:r>
-        <w:t xml:space="preserve"> sinn, dass </w:t>
-      </w:r>
-      <w:proofErr w:type="spellStart"/>
-      <w:r>
-        <w:t>wänn</w:t>
-      </w:r>
-      <w:proofErr w:type="spellEnd"/>
-      <w:r>
-        <w:t xml:space="preserve"> </w:t>
-      </w:r>
-      <w:proofErr w:type="spellStart"/>
-      <w:r>
-        <w:t>mer</w:t>
-      </w:r>
-      <w:proofErr w:type="spellEnd"/>
-      <w:r>
-        <w:t xml:space="preserve"> es </w:t>
-      </w:r>
-      <w:proofErr w:type="spellStart"/>
-      <w:r>
-        <w:t>neus</w:t>
-      </w:r>
-      <w:proofErr w:type="spellEnd"/>
-      <w:r>
-        <w:t xml:space="preserve"> </w:t>
-      </w:r>
-      <w:proofErr w:type="spellStart"/>
-      <w:r>
-        <w:t>buech</w:t>
-      </w:r>
-      <w:proofErr w:type="spellEnd"/>
-      <w:r>
-        <w:t xml:space="preserve"> erstellt au grad e </w:t>
-      </w:r>
-      <w:proofErr w:type="spellStart"/>
-      <w:r>
-        <w:t>copy</w:t>
-      </w:r>
-      <w:proofErr w:type="spellEnd"/>
-      <w:r>
-        <w:t xml:space="preserve"> </w:t>
-      </w:r>
-      <w:proofErr w:type="spellStart"/>
-      <w:r>
-        <w:t>dezue</w:t>
-      </w:r>
-      <w:proofErr w:type="spellEnd"/>
-      <w:r>
-        <w:t xml:space="preserve"> macht? und dass jedes </w:t>
-      </w:r>
-      <w:proofErr w:type="spellStart"/>
-      <w:r>
-        <w:t>buech</w:t>
-      </w:r>
-      <w:proofErr w:type="spellEnd"/>
-      <w:r>
-        <w:t xml:space="preserve"> </w:t>
-      </w:r>
-      <w:proofErr w:type="spellStart"/>
-      <w:r>
-        <w:t>mindistens</w:t>
-      </w:r>
-      <w:proofErr w:type="spellEnd"/>
-      <w:r>
-        <w:t xml:space="preserve"> 1 </w:t>
-      </w:r>
-      <w:proofErr w:type="spellStart"/>
-      <w:r>
-        <w:t>copy</w:t>
-      </w:r>
-      <w:proofErr w:type="spellEnd"/>
-      <w:r>
-        <w:t xml:space="preserve"> </w:t>
-      </w:r>
-      <w:proofErr w:type="spellStart"/>
-      <w:r>
-        <w:t>mues</w:t>
-      </w:r>
-      <w:proofErr w:type="spellEnd"/>
-      <w:r>
-        <w:t xml:space="preserve"> ha?</w:t>
+        <w:t>hmm machts sinn, dass wänn mer es neus buech erstellt au grad e copy dezue macht? und dass jedes buech mindistens 1 copy mues ha?</w:t>
       </w:r>
     </w:p>
     <w:p>
@@ -2130,11 +1982,9 @@
           <w:numId w:val="1"/>
         </w:numPr>
       </w:pPr>
-      <w:proofErr w:type="spellStart"/>
       <w:r>
         <w:t>UIManager</w:t>
       </w:r>
-      <w:proofErr w:type="spellEnd"/>
     </w:p>
     <w:p>
       <w:pPr>
@@ -2180,6 +2030,26 @@
       <w:r>
         <w:t xml:space="preserve"> Ausleihen anzeigen</w:t>
       </w:r>
+    </w:p>
+    <w:p>
+      <w:pPr>
+        <w:pStyle w:val="Listenabsatz"/>
+        <w:numPr>
+          <w:ilvl w:val="0"/>
+          <w:numId w:val="1"/>
+        </w:numPr>
+      </w:pPr>
+      <w:r>
+        <w:t xml:space="preserve">BookMaster Loans </w:t>
+      </w:r>
+      <w:r>
+        <w:sym w:font="Wingdings" w:char="F0E0"/>
+      </w:r>
+      <w:r>
+        <w:t xml:space="preserve"> Ausgewählte zurückgeben</w:t>
+      </w:r>
+      <w:bookmarkStart w:id="3" w:name="_GoBack"/>
+      <w:bookmarkEnd w:id="3"/>
     </w:p>
     <w:p/>
     <w:sectPr>
@@ -2489,11 +2359,9 @@
         </mc:Fallback>
       </mc:AlternateContent>
     </w:r>
-    <w:proofErr w:type="spellStart"/>
     <w:r>
       <w:t>BookMasterPro</w:t>
     </w:r>
-    <w:proofErr w:type="spellEnd"/>
     <w:r>
       <w:t>, Entwicklungs- und Benutzerdokumentation</w:t>
     </w:r>
@@ -4878,7 +4746,7 @@
 </file>
 
 <file path=customXml/itemProps2.xml><?xml version="1.0" encoding="utf-8"?>
-<ds:datastoreItem xmlns:ds="http://schemas.openxmlformats.org/officeDocument/2006/customXml" ds:itemID="{11B6A096-11E2-410F-99CE-36517B36E28E}">
+<ds:datastoreItem xmlns:ds="http://schemas.openxmlformats.org/officeDocument/2006/customXml" ds:itemID="{1F7C8897-1434-4D2C-99BA-576A47127CD9}">
   <ds:schemaRefs>
     <ds:schemaRef ds:uri="http://schemas.openxmlformats.org/officeDocument/2006/bibliography"/>
   </ds:schemaRefs>

</xml_diff>